<commit_message>
small change at the footer
</commit_message>
<xml_diff>
--- a/Lizenz_Datenschutz/Datenschutzerklärung.docx
+++ b/Lizenz_Datenschutz/Datenschutzerklärung.docx
@@ -35,7 +35,28 @@
         <w:rPr>
           <w:lang w:val="en-GB"/>
         </w:rPr>
-        <w:t>This privacy policy informs you about the nature, scope, and purpose of the collection and use of personal data on our website https://tes.bm-it.ch/ (hereinafter referred to as "My first Website") by Sabina Teleskumar (hereinafter "I" or "Me") and provides information about your rights under applicable data protection laws.</w:t>
+        <w:t xml:space="preserve">This privacy policy informs you about the nature, scope, and purpose of the collection and use of personal data on our website </w:t>
+      </w:r>
+      <w:hyperlink r:id="rId5" w:history="1">
+        <w:r>
+          <w:rPr>
+            <w:rStyle w:val="Hyperlink"/>
+            <w:lang w:val="en-GB"/>
+          </w:rPr>
+          <w:t>https://tes.bm-it.ch</w:t>
+        </w:r>
+      </w:hyperlink>
+      <w:r>
+        <w:rPr>
+          <w:lang w:val="en-GB"/>
+        </w:rPr>
+        <w:t xml:space="preserve"> </w:t>
+      </w:r>
+      <w:r>
+        <w:rPr>
+          <w:lang w:val="en-GB"/>
+        </w:rPr>
+        <w:t>(hereinafter referred to as "My first Website") by Sabina Teleskumar (hereinafter "I" or "Me") and provides information about your rights under applicable data protection laws.</w:t>
       </w:r>
     </w:p>
     <w:p>
@@ -96,22 +117,16 @@
         <w:rPr>
           <w:lang w:val="en-GB"/>
         </w:rPr>
-        <w:t>0</w:t>
-      </w:r>
-      <w:r>
-        <w:rPr>
-          <w:lang w:val="en-GB"/>
-        </w:rPr>
-        <w:t>76 664 89 67</w:t>
-      </w:r>
-    </w:p>
-    <w:p>
-      <w:pPr>
-        <w:rPr>
-          <w:lang w:val="en-GB"/>
-        </w:rPr>
-      </w:pPr>
-      <w:hyperlink r:id="rId5" w:history="1">
+        <w:t>076 664 89 67</w:t>
+      </w:r>
+    </w:p>
+    <w:p>
+      <w:pPr>
+        <w:rPr>
+          <w:lang w:val="en-GB"/>
+        </w:rPr>
+      </w:pPr>
+      <w:hyperlink r:id="rId6" w:history="1">
         <w:r>
           <w:rPr>
             <w:rStyle w:val="Hyperlink"/>
@@ -215,8 +230,6 @@
         </w:rPr>
         <w:t>Email Address</w:t>
       </w:r>
-      <w:bookmarkStart w:id="0" w:name="_GoBack"/>
-      <w:bookmarkEnd w:id="0"/>
     </w:p>
     <w:p>
       <w:pPr>
@@ -447,7 +460,7 @@
         </w:rPr>
         <w:t>You have the right to enforce your claims in court or file a complaint with the relevant data protection authority. For Switzerland, the Federal Data Protection and Information Commissioner is responsible (</w:t>
       </w:r>
-      <w:hyperlink r:id="rId6" w:history="1">
+      <w:hyperlink r:id="rId7" w:history="1">
         <w:r>
           <w:rPr>
             <w:rStyle w:val="Hyperlink"/>
@@ -490,15 +503,24 @@
         </w:rPr>
         <w:t xml:space="preserve">We reserve the right to change or adapt this privacy policy at any time. The current privacy policy can be accessed at </w:t>
       </w:r>
-      <w:hyperlink r:id="rId7" w:history="1">
+    </w:p>
+    <w:p>
+      <w:pPr>
+        <w:rPr>
+          <w:lang w:val="en-GB"/>
+        </w:rPr>
+      </w:pPr>
+      <w:hyperlink r:id="rId8" w:history="1">
         <w:r>
           <w:rPr>
             <w:rStyle w:val="Hyperlink"/>
-            <w:lang w:val="en-GB"/>
           </w:rPr>
-          <w:t>https://tes.bm-it.ch/</w:t>
+          <w:t>https://tes.bm-it.ch/Lizenz_Datenschutz/Datenschutzerkl%C3%A4rung.pdf</w:t>
         </w:r>
       </w:hyperlink>
+      <w:r>
+        <w:t xml:space="preserve"> </w:t>
+      </w:r>
       <w:r>
         <w:rPr>
           <w:lang w:val="en-GB"/>
@@ -580,7 +602,7 @@
         </w:rPr>
         <w:t xml:space="preserve">Die vorliegende Datenschutzerklärung klärt Sie über die Art, den Umfang und den Zweck der Erhebung und Verwendung personenbezogener Daten auf unserer Website </w:t>
       </w:r>
-      <w:hyperlink r:id="rId8" w:history="1">
+      <w:hyperlink r:id="rId9" w:history="1">
         <w:r>
           <w:rPr>
             <w:rStyle w:val="Hyperlink"/>
@@ -601,33 +623,11 @@
         </w:rPr>
         <w:t>(im Folgenden „</w:t>
       </w:r>
-      <w:proofErr w:type="spellStart"/>
-      <w:r>
-        <w:rPr>
-          <w:lang w:val="de-CH"/>
-        </w:rPr>
-        <w:t>My</w:t>
-      </w:r>
-      <w:proofErr w:type="spellEnd"/>
-      <w:r>
-        <w:rPr>
-          <w:lang w:val="de-CH"/>
-        </w:rPr>
-        <w:t xml:space="preserve"> </w:t>
-      </w:r>
-      <w:proofErr w:type="spellStart"/>
-      <w:r>
-        <w:rPr>
-          <w:lang w:val="de-CH"/>
-        </w:rPr>
-        <w:t>first</w:t>
-      </w:r>
-      <w:proofErr w:type="spellEnd"/>
-      <w:r>
-        <w:rPr>
-          <w:lang w:val="de-CH"/>
-        </w:rPr>
-        <w:t xml:space="preserve"> Website</w:t>
+      <w:r>
+        <w:rPr>
+          <w:lang w:val="de-CH"/>
+        </w:rPr>
+        <w:t>My first Website</w:t>
       </w:r>
       <w:r>
         <w:rPr>
@@ -722,477 +722,6 @@
           <w:lang w:val="en-GB"/>
         </w:rPr>
       </w:pPr>
-      <w:hyperlink r:id="rId9" w:history="1">
-        <w:r>
-          <w:rPr>
-            <w:rStyle w:val="Hyperlink"/>
-            <w:lang w:val="en-GB"/>
-          </w:rPr>
-          <w:t>sabina.teleskumar@espas.ch</w:t>
-        </w:r>
-      </w:hyperlink>
-      <w:r>
-        <w:rPr>
-          <w:lang w:val="en-GB"/>
-        </w:rPr>
-        <w:t xml:space="preserve"> </w:t>
-      </w:r>
-    </w:p>
-    <w:p>
-      <w:pPr>
-        <w:rPr>
-          <w:lang w:val="de-CH"/>
-        </w:rPr>
-      </w:pPr>
-    </w:p>
-    <w:p>
-      <w:pPr>
-        <w:pStyle w:val="berschrift1"/>
-      </w:pPr>
-      <w:r>
-        <w:t>Kontaktformular</w:t>
-      </w:r>
-    </w:p>
-    <w:p>
-      <w:pPr>
-        <w:rPr>
-          <w:lang w:val="de-CH"/>
-        </w:rPr>
-      </w:pPr>
-    </w:p>
-    <w:p>
-      <w:pPr>
-        <w:rPr>
-          <w:lang w:val="de-CH"/>
-        </w:rPr>
-      </w:pPr>
-      <w:r>
-        <w:rPr>
-          <w:lang w:val="de-CH"/>
-        </w:rPr>
-        <w:t>Wenn Sie mein Kontaktformular benutzen, werden Ihre Angaben aus dem Anfrageformular zur Bearbeitung der Anfrage und für den Fall von Anschlussfragen von uns bearbeitet. In der Regel benötige ich folgende Angaben:</w:t>
-      </w:r>
-    </w:p>
-    <w:p>
-      <w:pPr>
-        <w:rPr>
-          <w:lang w:val="de-CH"/>
-        </w:rPr>
-      </w:pPr>
-    </w:p>
-    <w:p>
-      <w:pPr>
-        <w:rPr>
-          <w:lang w:val="de-CH"/>
-        </w:rPr>
-      </w:pPr>
-      <w:r>
-        <w:rPr>
-          <w:lang w:val="de-CH"/>
-        </w:rPr>
-        <w:t>Vor- und Nachname</w:t>
-      </w:r>
-    </w:p>
-    <w:p>
-      <w:pPr>
-        <w:rPr>
-          <w:lang w:val="de-CH"/>
-        </w:rPr>
-      </w:pPr>
-      <w:r>
-        <w:rPr>
-          <w:lang w:val="de-CH"/>
-        </w:rPr>
-        <w:t>Firma</w:t>
-      </w:r>
-    </w:p>
-    <w:p>
-      <w:pPr>
-        <w:rPr>
-          <w:lang w:val="de-CH"/>
-        </w:rPr>
-      </w:pPr>
-      <w:r>
-        <w:rPr>
-          <w:lang w:val="de-CH"/>
-        </w:rPr>
-        <w:t>E-Mail-Adresse</w:t>
-      </w:r>
-    </w:p>
-    <w:p>
-      <w:pPr>
-        <w:rPr>
-          <w:lang w:val="de-CH"/>
-        </w:rPr>
-      </w:pPr>
-      <w:r>
-        <w:rPr>
-          <w:lang w:val="de-CH"/>
-        </w:rPr>
-        <w:t>Adresse</w:t>
-      </w:r>
-    </w:p>
-    <w:p>
-      <w:pPr>
-        <w:rPr>
-          <w:lang w:val="de-CH"/>
-        </w:rPr>
-      </w:pPr>
-      <w:r>
-        <w:rPr>
-          <w:lang w:val="de-CH"/>
-        </w:rPr>
-        <w:t>Telefonnummer</w:t>
-      </w:r>
-    </w:p>
-    <w:p>
-      <w:pPr>
-        <w:rPr>
-          <w:lang w:val="de-CH"/>
-        </w:rPr>
-      </w:pPr>
-      <w:r>
-        <w:rPr>
-          <w:lang w:val="de-CH"/>
-        </w:rPr>
-        <w:t>Betreff</w:t>
-      </w:r>
-    </w:p>
-    <w:p>
-      <w:pPr>
-        <w:rPr>
-          <w:lang w:val="de-CH"/>
-        </w:rPr>
-      </w:pPr>
-      <w:r>
-        <w:rPr>
-          <w:lang w:val="de-CH"/>
-        </w:rPr>
-        <w:t>Nachrichteninhalt</w:t>
-      </w:r>
-    </w:p>
-    <w:p>
-      <w:pPr>
-        <w:rPr>
-          <w:lang w:val="de-CH"/>
-        </w:rPr>
-      </w:pPr>
-    </w:p>
-    <w:p>
-      <w:pPr>
-        <w:rPr>
-          <w:lang w:val="de-CH"/>
-        </w:rPr>
-      </w:pPr>
-    </w:p>
-    <w:p>
-      <w:pPr>
-        <w:rPr>
-          <w:lang w:val="de-CH"/>
-        </w:rPr>
-      </w:pPr>
-    </w:p>
-    <w:p>
-      <w:pPr>
-        <w:rPr>
-          <w:lang w:val="de-CH"/>
-        </w:rPr>
-      </w:pPr>
-    </w:p>
-    <w:p>
-      <w:pPr>
-        <w:rPr>
-          <w:lang w:val="de-CH"/>
-        </w:rPr>
-      </w:pPr>
-    </w:p>
-    <w:p>
-      <w:pPr>
-        <w:rPr>
-          <w:lang w:val="de-CH"/>
-        </w:rPr>
-      </w:pPr>
-    </w:p>
-    <w:p>
-      <w:pPr>
-        <w:rPr>
-          <w:lang w:val="de-CH"/>
-        </w:rPr>
-      </w:pPr>
-    </w:p>
-    <w:p>
-      <w:pPr>
-        <w:rPr>
-          <w:lang w:val="de-CH"/>
-        </w:rPr>
-      </w:pPr>
-    </w:p>
-    <w:p>
-      <w:pPr>
-        <w:rPr>
-          <w:lang w:val="de-CH"/>
-        </w:rPr>
-      </w:pPr>
-    </w:p>
-    <w:p>
-      <w:pPr>
-        <w:rPr>
-          <w:lang w:val="de-CH"/>
-        </w:rPr>
-      </w:pPr>
-    </w:p>
-    <w:p>
-      <w:pPr>
-        <w:rPr>
-          <w:lang w:val="de-CH"/>
-        </w:rPr>
-      </w:pPr>
-    </w:p>
-    <w:p>
-      <w:pPr>
-        <w:rPr>
-          <w:lang w:val="de-CH"/>
-        </w:rPr>
-      </w:pPr>
-    </w:p>
-    <w:p>
-      <w:pPr>
-        <w:rPr>
-          <w:lang w:val="de-CH"/>
-        </w:rPr>
-      </w:pPr>
-    </w:p>
-    <w:p>
-      <w:pPr>
-        <w:rPr>
-          <w:lang w:val="de-CH"/>
-        </w:rPr>
-      </w:pPr>
-    </w:p>
-    <w:p>
-      <w:pPr>
-        <w:rPr>
-          <w:lang w:val="de-CH"/>
-        </w:rPr>
-      </w:pPr>
-    </w:p>
-    <w:p>
-      <w:pPr>
-        <w:pStyle w:val="berschrift1"/>
-      </w:pPr>
-      <w:r>
-        <w:lastRenderedPageBreak/>
-        <w:t>Cookies</w:t>
-      </w:r>
-    </w:p>
-    <w:p>
-      <w:pPr>
-        <w:rPr>
-          <w:lang w:val="de-CH"/>
-        </w:rPr>
-      </w:pPr>
-    </w:p>
-    <w:p>
-      <w:pPr>
-        <w:rPr>
-          <w:lang w:val="de-CH"/>
-        </w:rPr>
-      </w:pPr>
-      <w:r>
-        <w:rPr>
-          <w:lang w:val="de-CH"/>
-        </w:rPr>
-        <w:t>Wir setzen auf unserer Website Cookies ein. Cookies sind kleine Dateien, die auf Ihrem Endgerät abgelegt werden und die Ihr Browser speichert. Einige der von uns verwendeten Cookies werden automatisch gelöscht, wenn Sie unsere Website verlassen. Andere Cookies bleiben auf Ihrem Endgerät gespeichert, bis Sie diese löschen oder bis sie ablaufen. Diese Cookies ermöglichen es, Ihren Browser beim nächsten Besuch unserer Website wiederzuerkennen.</w:t>
-      </w:r>
-    </w:p>
-    <w:p>
-      <w:pPr>
-        <w:rPr>
-          <w:lang w:val="de-CH"/>
-        </w:rPr>
-      </w:pPr>
-    </w:p>
-    <w:p>
-      <w:pPr>
-        <w:rPr>
-          <w:lang w:val="de-CH"/>
-        </w:rPr>
-      </w:pPr>
-      <w:r>
-        <w:rPr>
-          <w:lang w:val="de-CH"/>
-        </w:rPr>
-        <w:t>In Ihrem Browser können Sie einstellen, dass Sie über das Setzen von Cookies vorab informiert werden und im Einzelfall entscheiden können, ob Sie die Annahme von Cookies für bestimmte Fälle oder generell ausschließen, oder dass Cookies komplett verhindert werden. Dadurch kann die Funktionalität der Website eingeschränkt werden.</w:t>
-      </w:r>
-    </w:p>
-    <w:p>
-      <w:pPr>
-        <w:rPr>
-          <w:lang w:val="de-CH"/>
-        </w:rPr>
-      </w:pPr>
-    </w:p>
-    <w:p>
-      <w:pPr>
-        <w:rPr>
-          <w:lang w:val="de-CH"/>
-        </w:rPr>
-      </w:pPr>
-      <w:r>
-        <w:rPr>
-          <w:lang w:val="de-CH"/>
-        </w:rPr>
-        <w:t xml:space="preserve">Cookies, die für den elektronischen Kommunikationsvorgang oder von Ihnen gewünschte Funktionen erforderlich sind oder Ihr Benutzererlebnis optimieren, werden – sofern die DSGVO anwendbar ist – auf Grundlage von Art. 6 Abs. 1 </w:t>
-      </w:r>
-      <w:proofErr w:type="spellStart"/>
-      <w:r>
-        <w:rPr>
-          <w:lang w:val="de-CH"/>
-        </w:rPr>
-        <w:t>lit</w:t>
-      </w:r>
-      <w:proofErr w:type="spellEnd"/>
-      <w:r>
-        <w:rPr>
-          <w:lang w:val="de-CH"/>
-        </w:rPr>
-        <w:t>. f DSGVO gespeichert.</w:t>
-      </w:r>
-    </w:p>
-    <w:p>
-      <w:pPr>
-        <w:rPr>
-          <w:lang w:val="de-CH"/>
-        </w:rPr>
-      </w:pPr>
-    </w:p>
-    <w:p>
-      <w:pPr>
-        <w:pStyle w:val="berschrift1"/>
-      </w:pPr>
-      <w:r>
-        <w:t>Ihre Rechte</w:t>
-      </w:r>
-    </w:p>
-    <w:p>
-      <w:pPr>
-        <w:rPr>
-          <w:lang w:val="de-CH"/>
-        </w:rPr>
-      </w:pPr>
-    </w:p>
-    <w:p>
-      <w:pPr>
-        <w:rPr>
-          <w:lang w:val="de-CH"/>
-        </w:rPr>
-      </w:pPr>
-      <w:r>
-        <w:rPr>
-          <w:lang w:val="de-CH"/>
-        </w:rPr>
-        <w:t>Soweit von dem auf Sie anwendbaren Datenschutzrecht vorgesehen, können Sie unentgeltlich Auskunft über die auf Sie bezogenen gespeicherten Daten, deren Herkunft und Empfänger und den Zweck der Datenbearbeitung verlangen. Ebenso steht Ihnen unter den gesetzlichen Voraussetzungen ein Recht auf Berichtigung, Löschung, Einschränkung der Verarbeitung oder Widerspruch gegen die Bearbeitung zu.</w:t>
-      </w:r>
-    </w:p>
-    <w:p>
-      <w:pPr>
-        <w:rPr>
-          <w:lang w:val="de-CH"/>
-        </w:rPr>
-      </w:pPr>
-    </w:p>
-    <w:p>
-      <w:pPr>
-        <w:rPr>
-          <w:lang w:val="de-CH"/>
-        </w:rPr>
-      </w:pPr>
-      <w:r>
-        <w:rPr>
-          <w:lang w:val="de-CH"/>
-        </w:rPr>
-        <w:t>Eine von Ihnen erteilte Einwilligung können Sie mit Wirkung für die Zukunft jederzeit widerrufen. Dazu reicht eine formlose Mitteilung per E-Mail an mich.</w:t>
-      </w:r>
-    </w:p>
-    <w:p>
-      <w:pPr>
-        <w:rPr>
-          <w:lang w:val="de-CH"/>
-        </w:rPr>
-      </w:pPr>
-    </w:p>
-    <w:p>
-      <w:pPr>
-        <w:rPr>
-          <w:lang w:val="de-CH"/>
-        </w:rPr>
-      </w:pPr>
-      <w:r>
-        <w:rPr>
-          <w:lang w:val="de-CH"/>
-        </w:rPr>
-        <w:t>Bitte beachten Sie, dass die vorstehenden Rechte gesetzlichen Einschränkungen unterstehen und ggf. die Erbringung unserer Dienstleistungen beeinträchtigen oder verunmöglichen können.</w:t>
-      </w:r>
-    </w:p>
-    <w:p>
-      <w:pPr>
-        <w:rPr>
-          <w:lang w:val="de-CH"/>
-        </w:rPr>
-      </w:pPr>
-    </w:p>
-    <w:p>
-      <w:pPr>
-        <w:rPr>
-          <w:lang w:val="de-CH"/>
-        </w:rPr>
-      </w:pPr>
-      <w:r>
-        <w:rPr>
-          <w:lang w:val="de-CH"/>
-        </w:rPr>
-        <w:t>Sie sind berechtigt, Ihre Ansprüche gerichtlich durchzusetzen oder eine Beschwerde bei der zuständigen Datenschutzbehörde einzureichen. Für die Schweiz ist der Eidgenössische Datenschutz- und Öffentlichkeitsbeauftragte zuständig (http://www.edoeb.admin.ch).</w:t>
-      </w:r>
-    </w:p>
-    <w:p>
-      <w:pPr>
-        <w:rPr>
-          <w:lang w:val="de-CH"/>
-        </w:rPr>
-      </w:pPr>
-    </w:p>
-    <w:p>
-      <w:pPr>
-        <w:rPr>
-          <w:lang w:val="de-CH"/>
-        </w:rPr>
-      </w:pPr>
-      <w:r>
-        <w:rPr>
-          <w:lang w:val="de-CH"/>
-        </w:rPr>
-        <w:t>6 Aktualität und Änderung dieser Datenschutzerklärung</w:t>
-      </w:r>
-    </w:p>
-    <w:p>
-      <w:pPr>
-        <w:rPr>
-          <w:lang w:val="de-CH"/>
-        </w:rPr>
-      </w:pPr>
-    </w:p>
-    <w:p>
-      <w:pPr>
-        <w:rPr>
-          <w:lang w:val="en-GB"/>
-        </w:rPr>
-      </w:pPr>
-      <w:r>
-        <w:rPr>
-          <w:lang w:val="de-CH"/>
-        </w:rPr>
-        <w:t xml:space="preserve">Wir können diese Datenschutzerklärung jederzeit ändern oder anpassen. Die aktuelle Datenschutzerklärung kann auf </w:t>
-      </w:r>
       <w:hyperlink r:id="rId10" w:history="1">
         <w:r>
           <w:rPr>
@@ -1206,6 +735,484 @@
         <w:rPr>
           <w:lang w:val="en-GB"/>
         </w:rPr>
+        <w:t xml:space="preserve"> </w:t>
+      </w:r>
+    </w:p>
+    <w:p>
+      <w:pPr>
+        <w:rPr>
+          <w:lang w:val="de-CH"/>
+        </w:rPr>
+      </w:pPr>
+    </w:p>
+    <w:p>
+      <w:pPr>
+        <w:pStyle w:val="berschrift1"/>
+      </w:pPr>
+      <w:r>
+        <w:t>Kontaktformular</w:t>
+      </w:r>
+    </w:p>
+    <w:p>
+      <w:pPr>
+        <w:rPr>
+          <w:lang w:val="de-CH"/>
+        </w:rPr>
+      </w:pPr>
+    </w:p>
+    <w:p>
+      <w:pPr>
+        <w:rPr>
+          <w:lang w:val="de-CH"/>
+        </w:rPr>
+      </w:pPr>
+      <w:r>
+        <w:rPr>
+          <w:lang w:val="de-CH"/>
+        </w:rPr>
+        <w:t>Wenn Sie mein Kontaktformular benutzen, werden Ihre Angaben aus dem Anfrageformular zur Bearbeitung der Anfrage und für den Fall von Anschlussfragen von uns bearbeitet. In der Regel benötige ich folgende Angaben:</w:t>
+      </w:r>
+    </w:p>
+    <w:p>
+      <w:pPr>
+        <w:rPr>
+          <w:lang w:val="de-CH"/>
+        </w:rPr>
+      </w:pPr>
+    </w:p>
+    <w:p>
+      <w:pPr>
+        <w:rPr>
+          <w:lang w:val="de-CH"/>
+        </w:rPr>
+      </w:pPr>
+      <w:r>
+        <w:rPr>
+          <w:lang w:val="de-CH"/>
+        </w:rPr>
+        <w:t>Vor- und Nachname</w:t>
+      </w:r>
+    </w:p>
+    <w:p>
+      <w:pPr>
+        <w:rPr>
+          <w:lang w:val="de-CH"/>
+        </w:rPr>
+      </w:pPr>
+      <w:r>
+        <w:rPr>
+          <w:lang w:val="de-CH"/>
+        </w:rPr>
+        <w:t>Firma</w:t>
+      </w:r>
+    </w:p>
+    <w:p>
+      <w:pPr>
+        <w:rPr>
+          <w:lang w:val="de-CH"/>
+        </w:rPr>
+      </w:pPr>
+      <w:r>
+        <w:rPr>
+          <w:lang w:val="de-CH"/>
+        </w:rPr>
+        <w:t>E-Mail-Adresse</w:t>
+      </w:r>
+    </w:p>
+    <w:p>
+      <w:pPr>
+        <w:rPr>
+          <w:lang w:val="de-CH"/>
+        </w:rPr>
+      </w:pPr>
+      <w:r>
+        <w:rPr>
+          <w:lang w:val="de-CH"/>
+        </w:rPr>
+        <w:t>Adresse</w:t>
+      </w:r>
+    </w:p>
+    <w:p>
+      <w:pPr>
+        <w:rPr>
+          <w:lang w:val="de-CH"/>
+        </w:rPr>
+      </w:pPr>
+      <w:r>
+        <w:rPr>
+          <w:lang w:val="de-CH"/>
+        </w:rPr>
+        <w:t>Telefonnummer</w:t>
+      </w:r>
+    </w:p>
+    <w:p>
+      <w:pPr>
+        <w:rPr>
+          <w:lang w:val="de-CH"/>
+        </w:rPr>
+      </w:pPr>
+      <w:r>
+        <w:rPr>
+          <w:lang w:val="de-CH"/>
+        </w:rPr>
+        <w:t>Betreff</w:t>
+      </w:r>
+    </w:p>
+    <w:p>
+      <w:pPr>
+        <w:rPr>
+          <w:lang w:val="de-CH"/>
+        </w:rPr>
+      </w:pPr>
+      <w:r>
+        <w:rPr>
+          <w:lang w:val="de-CH"/>
+        </w:rPr>
+        <w:t>Nachrichteninhalt</w:t>
+      </w:r>
+    </w:p>
+    <w:p>
+      <w:pPr>
+        <w:rPr>
+          <w:lang w:val="de-CH"/>
+        </w:rPr>
+      </w:pPr>
+    </w:p>
+    <w:p>
+      <w:pPr>
+        <w:rPr>
+          <w:lang w:val="de-CH"/>
+        </w:rPr>
+      </w:pPr>
+    </w:p>
+    <w:p>
+      <w:pPr>
+        <w:rPr>
+          <w:lang w:val="de-CH"/>
+        </w:rPr>
+      </w:pPr>
+    </w:p>
+    <w:p>
+      <w:pPr>
+        <w:rPr>
+          <w:lang w:val="de-CH"/>
+        </w:rPr>
+      </w:pPr>
+    </w:p>
+    <w:p>
+      <w:pPr>
+        <w:rPr>
+          <w:lang w:val="de-CH"/>
+        </w:rPr>
+      </w:pPr>
+    </w:p>
+    <w:p>
+      <w:pPr>
+        <w:rPr>
+          <w:lang w:val="de-CH"/>
+        </w:rPr>
+      </w:pPr>
+    </w:p>
+    <w:p>
+      <w:pPr>
+        <w:rPr>
+          <w:lang w:val="de-CH"/>
+        </w:rPr>
+      </w:pPr>
+    </w:p>
+    <w:p>
+      <w:pPr>
+        <w:rPr>
+          <w:lang w:val="de-CH"/>
+        </w:rPr>
+      </w:pPr>
+    </w:p>
+    <w:p>
+      <w:pPr>
+        <w:rPr>
+          <w:lang w:val="de-CH"/>
+        </w:rPr>
+      </w:pPr>
+    </w:p>
+    <w:p>
+      <w:pPr>
+        <w:rPr>
+          <w:lang w:val="de-CH"/>
+        </w:rPr>
+      </w:pPr>
+    </w:p>
+    <w:p>
+      <w:pPr>
+        <w:rPr>
+          <w:lang w:val="de-CH"/>
+        </w:rPr>
+      </w:pPr>
+    </w:p>
+    <w:p>
+      <w:pPr>
+        <w:rPr>
+          <w:lang w:val="de-CH"/>
+        </w:rPr>
+      </w:pPr>
+    </w:p>
+    <w:p>
+      <w:pPr>
+        <w:rPr>
+          <w:lang w:val="de-CH"/>
+        </w:rPr>
+      </w:pPr>
+    </w:p>
+    <w:p>
+      <w:pPr>
+        <w:rPr>
+          <w:lang w:val="de-CH"/>
+        </w:rPr>
+      </w:pPr>
+    </w:p>
+    <w:p>
+      <w:pPr>
+        <w:rPr>
+          <w:lang w:val="de-CH"/>
+        </w:rPr>
+      </w:pPr>
+    </w:p>
+    <w:p>
+      <w:pPr>
+        <w:pStyle w:val="berschrift1"/>
+      </w:pPr>
+      <w:r>
+        <w:lastRenderedPageBreak/>
+        <w:t>Cookies</w:t>
+      </w:r>
+    </w:p>
+    <w:p>
+      <w:pPr>
+        <w:rPr>
+          <w:lang w:val="de-CH"/>
+        </w:rPr>
+      </w:pPr>
+    </w:p>
+    <w:p>
+      <w:pPr>
+        <w:rPr>
+          <w:lang w:val="de-CH"/>
+        </w:rPr>
+      </w:pPr>
+      <w:r>
+        <w:rPr>
+          <w:lang w:val="de-CH"/>
+        </w:rPr>
+        <w:t>Wir setzen auf unserer Website Cookies ein. Cookies sind kleine Dateien, die auf Ihrem Endgerät abgelegt werden und die Ihr Browser speichert. Einige der von uns verwendeten Cookies werden automatisch gelöscht, wenn Sie unsere Website verlassen. Andere Cookies bleiben auf Ihrem Endgerät gespeichert, bis Sie diese löschen oder bis sie ablaufen. Diese Cookies ermöglichen es, Ihren Browser beim nächsten Besuch unserer Website wiederzuerkennen.</w:t>
+      </w:r>
+    </w:p>
+    <w:p>
+      <w:pPr>
+        <w:rPr>
+          <w:lang w:val="de-CH"/>
+        </w:rPr>
+      </w:pPr>
+    </w:p>
+    <w:p>
+      <w:pPr>
+        <w:rPr>
+          <w:lang w:val="de-CH"/>
+        </w:rPr>
+      </w:pPr>
+      <w:r>
+        <w:rPr>
+          <w:lang w:val="de-CH"/>
+        </w:rPr>
+        <w:t>In Ihrem Browser können Sie einstellen, dass Sie über das Setzen von Cookies vorab informiert werden und im Einzelfall entscheiden können, ob Sie die Annahme von Cookies für bestimmte Fälle oder generell ausschließen, oder dass Cookies komplett verhindert werden. Dadurch kann die Funktionalität der Website eingeschränkt werden.</w:t>
+      </w:r>
+    </w:p>
+    <w:p>
+      <w:pPr>
+        <w:rPr>
+          <w:lang w:val="de-CH"/>
+        </w:rPr>
+      </w:pPr>
+    </w:p>
+    <w:p>
+      <w:pPr>
+        <w:rPr>
+          <w:lang w:val="de-CH"/>
+        </w:rPr>
+      </w:pPr>
+      <w:r>
+        <w:rPr>
+          <w:lang w:val="de-CH"/>
+        </w:rPr>
+        <w:t>Cookies, die für den elektronischen Kommunikationsvorgang oder von Ihnen gewünschte Funktionen erforderlich sind oder Ihr Benutzererlebnis optimieren, werden – sofern die DSGVO anwendbar ist – auf Grundlage von Art. 6 Abs. 1 lit. f DSGVO gespeichert.</w:t>
+      </w:r>
+    </w:p>
+    <w:p>
+      <w:pPr>
+        <w:rPr>
+          <w:lang w:val="de-CH"/>
+        </w:rPr>
+      </w:pPr>
+    </w:p>
+    <w:p>
+      <w:pPr>
+        <w:pStyle w:val="berschrift1"/>
+      </w:pPr>
+      <w:r>
+        <w:t>Ihre Rechte</w:t>
+      </w:r>
+    </w:p>
+    <w:p>
+      <w:pPr>
+        <w:rPr>
+          <w:lang w:val="de-CH"/>
+        </w:rPr>
+      </w:pPr>
+    </w:p>
+    <w:p>
+      <w:pPr>
+        <w:rPr>
+          <w:lang w:val="de-CH"/>
+        </w:rPr>
+      </w:pPr>
+      <w:r>
+        <w:rPr>
+          <w:lang w:val="de-CH"/>
+        </w:rPr>
+        <w:t>Soweit von dem auf Sie anwendbaren Datenschutzrecht vorgesehen, können Sie unentgeltlich Auskunft über die auf Sie bezogenen gespeicherten Daten, deren Herkunft und Empfänger und den Zweck der Datenbearbeitung verlangen. Ebenso steht Ihnen unter den gesetzlichen Voraussetzungen ein Recht auf Berichtigung, Löschung, Einschränkung der Verarbeitung oder Widerspruch gegen die Bearbeitung zu.</w:t>
+      </w:r>
+    </w:p>
+    <w:p>
+      <w:pPr>
+        <w:rPr>
+          <w:lang w:val="de-CH"/>
+        </w:rPr>
+      </w:pPr>
+    </w:p>
+    <w:p>
+      <w:pPr>
+        <w:rPr>
+          <w:lang w:val="de-CH"/>
+        </w:rPr>
+      </w:pPr>
+      <w:r>
+        <w:rPr>
+          <w:lang w:val="de-CH"/>
+        </w:rPr>
+        <w:t>Eine von Ihnen erteilte Einwilligung können Sie mit Wirkung für die Zukunft jederzeit widerrufen. Dazu reicht eine formlose Mitteilung per E-Mail an mich.</w:t>
+      </w:r>
+    </w:p>
+    <w:p>
+      <w:pPr>
+        <w:rPr>
+          <w:lang w:val="de-CH"/>
+        </w:rPr>
+      </w:pPr>
+    </w:p>
+    <w:p>
+      <w:pPr>
+        <w:rPr>
+          <w:lang w:val="de-CH"/>
+        </w:rPr>
+      </w:pPr>
+      <w:r>
+        <w:rPr>
+          <w:lang w:val="de-CH"/>
+        </w:rPr>
+        <w:t>Bitte beachten Sie, dass die vorstehenden Rechte gesetzlichen Einschränkungen unterstehen und ggf. die Erbringung unserer Dienstleistungen beeinträchtigen oder verunmöglichen können.</w:t>
+      </w:r>
+    </w:p>
+    <w:p>
+      <w:pPr>
+        <w:rPr>
+          <w:lang w:val="de-CH"/>
+        </w:rPr>
+      </w:pPr>
+    </w:p>
+    <w:p>
+      <w:pPr>
+        <w:rPr>
+          <w:lang w:val="de-CH"/>
+        </w:rPr>
+      </w:pPr>
+      <w:r>
+        <w:rPr>
+          <w:lang w:val="de-CH"/>
+        </w:rPr>
+        <w:t>Sie sind berechtigt, Ihre Ansprüche gerichtlich durchzusetzen oder eine Beschwerde bei der zuständigen Datenschutzbehörde einzureichen. Für die Schweiz ist der Eidgenössische Datenschutz- und Öffentlichkeitsbeauftragte zuständig (http://www.edoeb.admin.ch).</w:t>
+      </w:r>
+    </w:p>
+    <w:p>
+      <w:pPr>
+        <w:rPr>
+          <w:lang w:val="de-CH"/>
+        </w:rPr>
+      </w:pPr>
+    </w:p>
+    <w:p>
+      <w:pPr>
+        <w:rPr>
+          <w:lang w:val="de-CH"/>
+        </w:rPr>
+      </w:pPr>
+      <w:r>
+        <w:rPr>
+          <w:lang w:val="de-CH"/>
+        </w:rPr>
+        <w:t>6 Aktualität und Änderung dieser Datenschutzerklärung</w:t>
+      </w:r>
+    </w:p>
+    <w:p>
+      <w:pPr>
+        <w:rPr>
+          <w:lang w:val="de-CH"/>
+        </w:rPr>
+      </w:pPr>
+    </w:p>
+    <w:p>
+      <w:pPr>
+        <w:rPr>
+          <w:lang w:val="de-CH"/>
+        </w:rPr>
+      </w:pPr>
+      <w:r>
+        <w:rPr>
+          <w:lang w:val="de-CH"/>
+        </w:rPr>
+        <w:t>Wir können diese Datenschutzerklärung jederzeit ändern oder anpassen. Die aktuelle Datenschutzerklärung kann auf</w:t>
+      </w:r>
+    </w:p>
+    <w:bookmarkStart w:id="0" w:name="_GoBack"/>
+    <w:bookmarkEnd w:id="0"/>
+    <w:p>
+      <w:pPr>
+        <w:rPr>
+          <w:lang w:val="en-GB"/>
+        </w:rPr>
+      </w:pPr>
+      <w:r>
+        <w:fldChar w:fldCharType="begin"/>
+      </w:r>
+      <w:r>
+        <w:instrText xml:space="preserve"> HYPERLINK "</w:instrText>
+      </w:r>
+      <w:r>
+        <w:instrText>https://tes.bm-it.ch/Lizenz_Datenschutz/Datenschutzerkl%C3%A4rung.pdf</w:instrText>
+      </w:r>
+      <w:r>
+        <w:instrText xml:space="preserve">" </w:instrText>
+      </w:r>
+      <w:r>
+        <w:fldChar w:fldCharType="separate"/>
+      </w:r>
+      <w:r>
+        <w:rPr>
+          <w:rStyle w:val="Hyperlink"/>
+        </w:rPr>
+        <w:t>https://tes.bm-it.ch/Lizenz_Datenschutz/Datenschutzerkl%C3%A4rung.pdf</w:t>
+      </w:r>
+      <w:r>
+        <w:fldChar w:fldCharType="end"/>
+      </w:r>
+      <w:r>
         <w:t xml:space="preserve"> </w:t>
       </w:r>
       <w:r>
@@ -1857,7 +1864,9 @@
     <w:lsdException w:name="Table Subtle 2" w:semiHidden="1" w:unhideWhenUsed="1"/>
     <w:lsdException w:name="Table Web 1" w:semiHidden="1" w:unhideWhenUsed="1"/>
     <w:lsdException w:name="Table Web 2" w:semiHidden="1" w:unhideWhenUsed="1"/>
+    <w:lsdException w:name="Table Web 3" w:semiHidden="1" w:unhideWhenUsed="1"/>
     <w:lsdException w:name="Table Grid" w:uiPriority="59"/>
+    <w:lsdException w:name="Table Theme" w:semiHidden="1" w:unhideWhenUsed="1"/>
     <w:lsdException w:name="Placeholder Text" w:semiHidden="1" w:uiPriority="99"/>
     <w:lsdException w:name="No Spacing" w:uiPriority="1"/>
     <w:lsdException w:name="Light Shading" w:uiPriority="60"/>

</xml_diff>